<commit_message>
research added for the spring framework
</commit_message>
<xml_diff>
--- a/FrameworkResearch/spring research.docx
+++ b/FrameworkResearch/spring research.docx
@@ -2,7 +2,500 @@
 <file path=word/document.xml><?xml version="1.0" encoding="utf-8"?>
 <w:document xmlns:wpc="http://schemas.microsoft.com/office/word/2010/wordprocessingCanvas" xmlns:cx="http://schemas.microsoft.com/office/drawing/2014/chartex" xmlns:cx1="http://schemas.microsoft.com/office/drawing/2015/9/8/chartex" xmlns:cx2="http://schemas.microsoft.com/office/drawing/2015/10/21/chartex" xmlns:cx3="http://schemas.microsoft.com/office/drawing/2016/5/9/chartex" xmlns:cx4="http://schemas.microsoft.com/office/drawing/2016/5/10/chartex" xmlns:cx5="http://schemas.microsoft.com/office/drawing/2016/5/11/chartex" xmlns:cx6="http://schemas.microsoft.com/office/drawing/2016/5/12/chartex" xmlns:cx7="http://schemas.microsoft.com/office/drawing/2016/5/13/chartex" xmlns:cx8="http://schemas.microsoft.com/office/drawing/2016/5/14/chartex" xmlns:mc="http://schemas.openxmlformats.org/markup-compatibility/2006" xmlns:aink="http://schemas.microsoft.com/office/drawing/2016/ink" xmlns:am3d="http://schemas.microsoft.com/office/drawing/2017/model3d" xmlns:o="urn:schemas-microsoft-com:office:office" xmlns:oel="http://schemas.microsoft.com/office/2019/extlst" xmlns:r="http://schemas.openxmlformats.org/officeDocument/2006/relationships" xmlns:m="http://schemas.openxmlformats.org/officeDocument/2006/math" xmlns:v="urn:schemas-microsoft-com:vml" xmlns:wp14="http://schemas.microsoft.com/office/word/2010/wordprocessingDrawing" xmlns:wp="http://schemas.openxmlformats.org/drawingml/2006/wordprocessingDrawing" xmlns:w10="urn:schemas-microsoft-com:office:word" xmlns:w="http://schemas.openxmlformats.org/wordprocessingml/2006/main" xmlns:w14="http://schemas.microsoft.com/office/word/2010/wordml" xmlns:w15="http://schemas.microsoft.com/office/word/2012/wordml" xmlns:w16cex="http://schemas.microsoft.com/office/word/2018/wordml/cex" xmlns:w16cid="http://schemas.microsoft.com/office/word/2016/wordml/cid" xmlns:w16="http://schemas.microsoft.com/office/word/2018/wordml" xmlns:w16sdtdh="http://schemas.microsoft.com/office/word/2020/wordml/sdtdatahash" xmlns:w16se="http://schemas.microsoft.com/office/word/2015/wordml/symex" xmlns:wpg="http://schemas.microsoft.com/office/word/2010/wordprocessingGroup" xmlns:wpi="http://schemas.microsoft.com/office/word/2010/wordprocessingInk" xmlns:wne="http://schemas.microsoft.com/office/word/2006/wordml" xmlns:wps="http://schemas.microsoft.com/office/word/2010/wordprocessingShape" mc:Ignorable="w14 w15 w16se w16cid w16 w16cex w16sdtdh wp14">
   <w:body>
-    <w:p/>
+    <w:p>
+      <w:pPr>
+        <w:rPr>
+          <w:sz w:val="28"/>
+          <w:szCs w:val="28"/>
+        </w:rPr>
+      </w:pPr>
+      <w:r>
+        <w:rPr>
+          <w:sz w:val="28"/>
+          <w:szCs w:val="28"/>
+        </w:rPr>
+        <w:t>Homepage:</w:t>
+      </w:r>
+    </w:p>
+    <w:p>
+      <w:pPr>
+        <w:rPr>
+          <w:sz w:val="28"/>
+          <w:szCs w:val="28"/>
+        </w:rPr>
+      </w:pPr>
+      <w:r>
+        <w:rPr>
+          <w:rFonts w:ascii="Arial" w:hAnsi="Arial" w:cs="Arial"/>
+          <w:color w:val="000000"/>
+        </w:rPr>
+        <w:t>[Spring | Home](https://spring.io)</w:t>
+      </w:r>
+    </w:p>
+    <w:p>
+      <w:pPr>
+        <w:rPr>
+          <w:sz w:val="28"/>
+          <w:szCs w:val="28"/>
+        </w:rPr>
+      </w:pPr>
+    </w:p>
+    <w:p>
+      <w:pPr>
+        <w:rPr>
+          <w:sz w:val="28"/>
+          <w:szCs w:val="28"/>
+        </w:rPr>
+      </w:pPr>
+      <w:r>
+        <w:rPr>
+          <w:sz w:val="28"/>
+          <w:szCs w:val="28"/>
+        </w:rPr>
+        <w:t>Description:</w:t>
+      </w:r>
+    </w:p>
+    <w:p>
+      <w:pPr>
+        <w:rPr>
+          <w:sz w:val="24"/>
+          <w:szCs w:val="24"/>
+        </w:rPr>
+      </w:pPr>
+      <w:r>
+        <w:rPr>
+          <w:rFonts w:ascii="Arial" w:hAnsi="Arial" w:cs="Arial"/>
+          <w:color w:val="000000"/>
+        </w:rPr>
+        <w:t>A Java framework that can be used for web applications.</w:t>
+      </w:r>
+    </w:p>
+    <w:p>
+      <w:pPr>
+        <w:rPr>
+          <w:sz w:val="24"/>
+          <w:szCs w:val="24"/>
+        </w:rPr>
+      </w:pPr>
+    </w:p>
+    <w:p>
+      <w:pPr>
+        <w:rPr>
+          <w:sz w:val="28"/>
+          <w:szCs w:val="28"/>
+        </w:rPr>
+      </w:pPr>
+      <w:r>
+        <w:rPr>
+          <w:sz w:val="28"/>
+          <w:szCs w:val="28"/>
+        </w:rPr>
+        <w:t>Pros:</w:t>
+      </w:r>
+    </w:p>
+    <w:p>
+      <w:pPr>
+        <w:pStyle w:val="ListParagraph"/>
+        <w:numPr>
+          <w:ilvl w:val="0"/>
+          <w:numId w:val="1"/>
+        </w:numPr>
+        <w:rPr>
+          <w:sz w:val="24"/>
+          <w:szCs w:val="24"/>
+        </w:rPr>
+      </w:pPr>
+      <w:r>
+        <w:rPr>
+          <w:sz w:val="24"/>
+          <w:szCs w:val="24"/>
+        </w:rPr>
+        <w:t>Versatile</w:t>
+      </w:r>
+    </w:p>
+    <w:p>
+      <w:pPr>
+        <w:pStyle w:val="ListParagraph"/>
+        <w:numPr>
+          <w:ilvl w:val="0"/>
+          <w:numId w:val="1"/>
+        </w:numPr>
+        <w:rPr>
+          <w:sz w:val="24"/>
+          <w:szCs w:val="24"/>
+        </w:rPr>
+      </w:pPr>
+      <w:r>
+        <w:rPr>
+          <w:sz w:val="24"/>
+          <w:szCs w:val="24"/>
+        </w:rPr>
+        <w:t>Open source</w:t>
+      </w:r>
+    </w:p>
+    <w:p>
+      <w:pPr>
+        <w:pStyle w:val="ListParagraph"/>
+        <w:numPr>
+          <w:ilvl w:val="0"/>
+          <w:numId w:val="1"/>
+        </w:numPr>
+        <w:rPr>
+          <w:sz w:val="24"/>
+          <w:szCs w:val="24"/>
+        </w:rPr>
+      </w:pPr>
+      <w:r>
+        <w:rPr>
+          <w:sz w:val="24"/>
+          <w:szCs w:val="24"/>
+        </w:rPr>
+        <w:t>Good for api design</w:t>
+      </w:r>
+    </w:p>
+    <w:p>
+      <w:pPr>
+        <w:pStyle w:val="ListParagraph"/>
+        <w:numPr>
+          <w:ilvl w:val="0"/>
+          <w:numId w:val="1"/>
+        </w:numPr>
+        <w:rPr>
+          <w:sz w:val="24"/>
+          <w:szCs w:val="24"/>
+        </w:rPr>
+      </w:pPr>
+      <w:r>
+        <w:rPr>
+          <w:sz w:val="24"/>
+          <w:szCs w:val="24"/>
+        </w:rPr>
+        <w:t>High level of infrastructure support (essentially a template rather than having to worry about all the smaller details)</w:t>
+      </w:r>
+    </w:p>
+    <w:p>
+      <w:pPr>
+        <w:pStyle w:val="ListParagraph"/>
+        <w:numPr>
+          <w:ilvl w:val="0"/>
+          <w:numId w:val="1"/>
+        </w:numPr>
+        <w:rPr>
+          <w:sz w:val="24"/>
+          <w:szCs w:val="24"/>
+        </w:rPr>
+      </w:pPr>
+      <w:r>
+        <w:rPr>
+          <w:sz w:val="24"/>
+          <w:szCs w:val="24"/>
+        </w:rPr>
+        <w:t>Scalable</w:t>
+      </w:r>
+    </w:p>
+    <w:p>
+      <w:pPr>
+        <w:pStyle w:val="ListParagraph"/>
+        <w:numPr>
+          <w:ilvl w:val="0"/>
+          <w:numId w:val="1"/>
+        </w:numPr>
+        <w:rPr>
+          <w:sz w:val="24"/>
+          <w:szCs w:val="24"/>
+        </w:rPr>
+      </w:pPr>
+      <w:r>
+        <w:rPr>
+          <w:sz w:val="24"/>
+          <w:szCs w:val="24"/>
+        </w:rPr>
+        <w:t>Secure</w:t>
+      </w:r>
+      <w:r>
+        <w:rPr>
+          <w:sz w:val="24"/>
+          <w:szCs w:val="24"/>
+        </w:rPr>
+        <w:t xml:space="preserve"> – features offered are authentication, authorization but also protection against common vulnerabilities </w:t>
+      </w:r>
+    </w:p>
+    <w:p>
+      <w:pPr>
+        <w:pStyle w:val="ListParagraph"/>
+        <w:numPr>
+          <w:ilvl w:val="0"/>
+          <w:numId w:val="1"/>
+        </w:numPr>
+        <w:rPr>
+          <w:sz w:val="24"/>
+          <w:szCs w:val="24"/>
+        </w:rPr>
+      </w:pPr>
+      <w:r>
+        <w:rPr>
+          <w:sz w:val="24"/>
+          <w:szCs w:val="24"/>
+        </w:rPr>
+        <w:t xml:space="preserve">Pre-defined templates , including JDBC </w:t>
+      </w:r>
+    </w:p>
+    <w:p>
+      <w:pPr>
+        <w:pStyle w:val="ListParagraph"/>
+        <w:rPr>
+          <w:sz w:val="24"/>
+          <w:szCs w:val="24"/>
+        </w:rPr>
+      </w:pPr>
+    </w:p>
+    <w:p>
+      <w:pPr>
+        <w:rPr>
+          <w:sz w:val="28"/>
+          <w:szCs w:val="28"/>
+        </w:rPr>
+      </w:pPr>
+      <w:r>
+        <w:rPr>
+          <w:sz w:val="28"/>
+          <w:szCs w:val="28"/>
+        </w:rPr>
+        <w:t>Cons:</w:t>
+      </w:r>
+    </w:p>
+    <w:p>
+      <w:pPr>
+        <w:pStyle w:val="ListParagraph"/>
+        <w:numPr>
+          <w:ilvl w:val="0"/>
+          <w:numId w:val="1"/>
+        </w:numPr>
+        <w:rPr>
+          <w:sz w:val="24"/>
+          <w:szCs w:val="24"/>
+        </w:rPr>
+      </w:pPr>
+      <w:r>
+        <w:rPr>
+          <w:rFonts w:ascii="Arial" w:hAnsi="Arial" w:cs="Arial"/>
+          <w:color w:val="000000"/>
+          <w:sz w:val="24"/>
+          <w:szCs w:val="24"/>
+        </w:rPr>
+        <w:t>High amount of learning time expected</w:t>
+      </w:r>
+    </w:p>
+    <w:p>
+      <w:pPr>
+        <w:pStyle w:val="ListParagraph"/>
+        <w:numPr>
+          <w:ilvl w:val="0"/>
+          <w:numId w:val="1"/>
+        </w:numPr>
+        <w:rPr>
+          <w:sz w:val="24"/>
+          <w:szCs w:val="24"/>
+        </w:rPr>
+      </w:pPr>
+      <w:r>
+        <w:rPr>
+          <w:rFonts w:ascii="Arial" w:hAnsi="Arial" w:cs="Arial"/>
+          <w:color w:val="000000"/>
+          <w:sz w:val="24"/>
+          <w:szCs w:val="24"/>
+        </w:rPr>
+        <w:t>Framework complexity and class number harder for beginners to grasp</w:t>
+      </w:r>
+    </w:p>
+    <w:p>
+      <w:pPr>
+        <w:pStyle w:val="ListParagraph"/>
+        <w:numPr>
+          <w:ilvl w:val="0"/>
+          <w:numId w:val="1"/>
+        </w:numPr>
+        <w:rPr>
+          <w:sz w:val="24"/>
+          <w:szCs w:val="24"/>
+        </w:rPr>
+      </w:pPr>
+      <w:r>
+        <w:rPr>
+          <w:rFonts w:ascii="Arial" w:hAnsi="Arial" w:cs="Arial"/>
+          <w:color w:val="000000"/>
+          <w:sz w:val="24"/>
+          <w:szCs w:val="24"/>
+        </w:rPr>
+        <w:t>High percentage of XML in development of a spring application</w:t>
+      </w:r>
+    </w:p>
+    <w:p>
+      <w:pPr>
+        <w:pStyle w:val="ListParagraph"/>
+        <w:numPr>
+          <w:ilvl w:val="0"/>
+          <w:numId w:val="1"/>
+        </w:numPr>
+        <w:rPr>
+          <w:sz w:val="24"/>
+          <w:szCs w:val="24"/>
+        </w:rPr>
+      </w:pPr>
+      <w:r>
+        <w:rPr>
+          <w:rFonts w:ascii="Arial" w:hAnsi="Arial" w:cs="Arial"/>
+          <w:color w:val="000000"/>
+          <w:sz w:val="24"/>
+          <w:szCs w:val="24"/>
+        </w:rPr>
+        <w:t>Not good to use if development experience low</w:t>
+      </w:r>
+    </w:p>
+    <w:p>
+      <w:pPr>
+        <w:rPr>
+          <w:sz w:val="24"/>
+          <w:szCs w:val="24"/>
+        </w:rPr>
+      </w:pPr>
+    </w:p>
+    <w:p>
+      <w:pPr>
+        <w:rPr>
+          <w:sz w:val="24"/>
+          <w:szCs w:val="24"/>
+        </w:rPr>
+      </w:pPr>
+    </w:p>
+    <w:p>
+      <w:pPr>
+        <w:rPr>
+          <w:sz w:val="28"/>
+          <w:szCs w:val="28"/>
+        </w:rPr>
+      </w:pPr>
+      <w:r>
+        <w:rPr>
+          <w:sz w:val="28"/>
+          <w:szCs w:val="28"/>
+        </w:rPr>
+        <w:t>Where it is typically used:</w:t>
+      </w:r>
+    </w:p>
+    <w:p>
+      <w:pPr>
+        <w:pStyle w:val="ListParagraph"/>
+        <w:numPr>
+          <w:ilvl w:val="0"/>
+          <w:numId w:val="1"/>
+        </w:numPr>
+        <w:rPr>
+          <w:sz w:val="28"/>
+          <w:szCs w:val="28"/>
+        </w:rPr>
+      </w:pPr>
+      <w:r>
+        <w:rPr>
+          <w:sz w:val="24"/>
+          <w:szCs w:val="24"/>
+        </w:rPr>
+        <w:t>Large-scale enterprise applications ( has support for services like transaction management and security management</w:t>
+      </w:r>
+    </w:p>
+    <w:p>
+      <w:pPr>
+        <w:pStyle w:val="ListParagraph"/>
+        <w:numPr>
+          <w:ilvl w:val="0"/>
+          <w:numId w:val="1"/>
+        </w:numPr>
+        <w:rPr>
+          <w:sz w:val="28"/>
+          <w:szCs w:val="28"/>
+        </w:rPr>
+      </w:pPr>
+      <w:r>
+        <w:rPr>
+          <w:sz w:val="24"/>
+          <w:szCs w:val="24"/>
+        </w:rPr>
+        <w:t>Security-intensive applications but also</w:t>
+      </w:r>
+      <w:r>
+        <w:rPr>
+          <w:sz w:val="24"/>
+          <w:szCs w:val="24"/>
+        </w:rPr>
+        <w:t xml:space="preserve"> less security-intensive applications </w:t>
+      </w:r>
+    </w:p>
+    <w:p>
+      <w:pPr>
+        <w:pStyle w:val="ListParagraph"/>
+        <w:numPr>
+          <w:ilvl w:val="0"/>
+          <w:numId w:val="1"/>
+        </w:numPr>
+        <w:rPr>
+          <w:sz w:val="28"/>
+          <w:szCs w:val="28"/>
+        </w:rPr>
+      </w:pPr>
+      <w:r>
+        <w:rPr>
+          <w:sz w:val="24"/>
+          <w:szCs w:val="24"/>
+        </w:rPr>
+        <w:t xml:space="preserve">Can also be used for simple web applications </w:t>
+      </w:r>
+    </w:p>
+    <w:p>
+      <w:pPr>
+        <w:rPr>
+          <w:sz w:val="24"/>
+          <w:szCs w:val="24"/>
+        </w:rPr>
+      </w:pPr>
+    </w:p>
+    <w:p>
+      <w:pPr>
+        <w:rPr>
+          <w:sz w:val="28"/>
+          <w:szCs w:val="28"/>
+        </w:rPr>
+      </w:pPr>
+      <w:r>
+        <w:rPr>
+          <w:sz w:val="28"/>
+          <w:szCs w:val="28"/>
+        </w:rPr>
+        <w:t>Tutorial:</w:t>
+      </w:r>
+    </w:p>
+    <w:p>
+      <w:pPr>
+        <w:pStyle w:val="NormalWeb"/>
+        <w:spacing w:before="0" w:beforeAutospacing="0" w:after="0" w:afterAutospacing="0"/>
+      </w:pPr>
+      <w:r>
+        <w:rPr>
+          <w:rFonts w:ascii="Arial" w:hAnsi="Arial" w:cs="Arial"/>
+          <w:color w:val="000000"/>
+          <w:sz w:val="22"/>
+          <w:szCs w:val="22"/>
+        </w:rPr>
+        <w:t>[Getting Started | Building a RESTful Web Service](https://spring.io/guides/gs/rest-service/)</w:t>
+      </w:r>
+    </w:p>
+    <w:p>
+      <w:pPr>
+        <w:rPr>
+          <w:sz w:val="28"/>
+          <w:szCs w:val="28"/>
+        </w:rPr>
+      </w:pPr>
+    </w:p>
     <w:sectPr>
       <w:pgSz w:w="11906" w:h="16838"/>
       <w:pgMar w:top="1440" w:right="1440" w:bottom="1440" w:left="1440" w:header="708" w:footer="708" w:gutter="0"/>
@@ -11,6 +504,126 @@
     </w:sectPr>
   </w:body>
 </w:document>
+</file>
+
+<file path=word/numbering.xml><?xml version="1.0" encoding="utf-8"?>
+<w:numbering xmlns:wpc="http://schemas.microsoft.com/office/word/2010/wordprocessingCanvas" xmlns:cx="http://schemas.microsoft.com/office/drawing/2014/chartex" xmlns:cx1="http://schemas.microsoft.com/office/drawing/2015/9/8/chartex" xmlns:cx2="http://schemas.microsoft.com/office/drawing/2015/10/21/chartex" xmlns:cx3="http://schemas.microsoft.com/office/drawing/2016/5/9/chartex" xmlns:cx4="http://schemas.microsoft.com/office/drawing/2016/5/10/chartex" xmlns:cx5="http://schemas.microsoft.com/office/drawing/2016/5/11/chartex" xmlns:cx6="http://schemas.microsoft.com/office/drawing/2016/5/12/chartex" xmlns:cx7="http://schemas.microsoft.com/office/drawing/2016/5/13/chartex" xmlns:cx8="http://schemas.microsoft.com/office/drawing/2016/5/14/chartex" xmlns:mc="http://schemas.openxmlformats.org/markup-compatibility/2006" xmlns:aink="http://schemas.microsoft.com/office/drawing/2016/ink" xmlns:am3d="http://schemas.microsoft.com/office/drawing/2017/model3d" xmlns:o="urn:schemas-microsoft-com:office:office" xmlns:oel="http://schemas.microsoft.com/office/2019/extlst" xmlns:r="http://schemas.openxmlformats.org/officeDocument/2006/relationships" xmlns:m="http://schemas.openxmlformats.org/officeDocument/2006/math" xmlns:v="urn:schemas-microsoft-com:vml" xmlns:wp14="http://schemas.microsoft.com/office/word/2010/wordprocessingDrawing" xmlns:wp="http://schemas.openxmlformats.org/drawingml/2006/wordprocessingDrawing" xmlns:w10="urn:schemas-microsoft-com:office:word" xmlns:w="http://schemas.openxmlformats.org/wordprocessingml/2006/main" xmlns:w14="http://schemas.microsoft.com/office/word/2010/wordml" xmlns:w15="http://schemas.microsoft.com/office/word/2012/wordml" xmlns:w16cex="http://schemas.microsoft.com/office/word/2018/wordml/cex" xmlns:w16cid="http://schemas.microsoft.com/office/word/2016/wordml/cid" xmlns:w16="http://schemas.microsoft.com/office/word/2018/wordml" xmlns:w16sdtdh="http://schemas.microsoft.com/office/word/2020/wordml/sdtdatahash" xmlns:w16se="http://schemas.microsoft.com/office/word/2015/wordml/symex" xmlns:wpg="http://schemas.microsoft.com/office/word/2010/wordprocessingGroup" xmlns:wpi="http://schemas.microsoft.com/office/word/2010/wordprocessingInk" xmlns:wne="http://schemas.microsoft.com/office/word/2006/wordml" xmlns:wps="http://schemas.microsoft.com/office/word/2010/wordprocessingShape" mc:Ignorable="w14 w15 w16se w16cid w16 w16cex w16sdtdh wp14">
+  <w:abstractNum w:abstractNumId="0" w15:restartNumberingAfterBreak="0">
+    <w:nsid w:val="07AE5126"/>
+    <w:multiLevelType w:val="hybridMultilevel"/>
+    <w:tmpl w:val="A43E5FAC"/>
+    <w:lvl w:ilvl="0" w:tplc="2A0EC906">
+      <w:numFmt w:val="bullet"/>
+      <w:lvlText w:val="-"/>
+      <w:lvlJc w:val="left"/>
+      <w:pPr>
+        <w:ind w:left="720" w:hanging="360"/>
+      </w:pPr>
+      <w:rPr>
+        <w:rFonts w:ascii="Calibri" w:eastAsiaTheme="minorHAnsi" w:hAnsi="Calibri" w:cs="Calibri" w:hint="default"/>
+      </w:rPr>
+    </w:lvl>
+    <w:lvl w:ilvl="1" w:tplc="08090003" w:tentative="1">
+      <w:start w:val="1"/>
+      <w:numFmt w:val="bullet"/>
+      <w:lvlText w:val="o"/>
+      <w:lvlJc w:val="left"/>
+      <w:pPr>
+        <w:ind w:left="1440" w:hanging="360"/>
+      </w:pPr>
+      <w:rPr>
+        <w:rFonts w:ascii="Courier New" w:hAnsi="Courier New" w:cs="Courier New" w:hint="default"/>
+      </w:rPr>
+    </w:lvl>
+    <w:lvl w:ilvl="2" w:tplc="08090005" w:tentative="1">
+      <w:start w:val="1"/>
+      <w:numFmt w:val="bullet"/>
+      <w:lvlText w:val=""/>
+      <w:lvlJc w:val="left"/>
+      <w:pPr>
+        <w:ind w:left="2160" w:hanging="360"/>
+      </w:pPr>
+      <w:rPr>
+        <w:rFonts w:ascii="Wingdings" w:hAnsi="Wingdings" w:hint="default"/>
+      </w:rPr>
+    </w:lvl>
+    <w:lvl w:ilvl="3" w:tplc="08090001" w:tentative="1">
+      <w:start w:val="1"/>
+      <w:numFmt w:val="bullet"/>
+      <w:lvlText w:val=""/>
+      <w:lvlJc w:val="left"/>
+      <w:pPr>
+        <w:ind w:left="2880" w:hanging="360"/>
+      </w:pPr>
+      <w:rPr>
+        <w:rFonts w:ascii="Symbol" w:hAnsi="Symbol" w:hint="default"/>
+      </w:rPr>
+    </w:lvl>
+    <w:lvl w:ilvl="4" w:tplc="08090003" w:tentative="1">
+      <w:start w:val="1"/>
+      <w:numFmt w:val="bullet"/>
+      <w:lvlText w:val="o"/>
+      <w:lvlJc w:val="left"/>
+      <w:pPr>
+        <w:ind w:left="3600" w:hanging="360"/>
+      </w:pPr>
+      <w:rPr>
+        <w:rFonts w:ascii="Courier New" w:hAnsi="Courier New" w:cs="Courier New" w:hint="default"/>
+      </w:rPr>
+    </w:lvl>
+    <w:lvl w:ilvl="5" w:tplc="08090005" w:tentative="1">
+      <w:start w:val="1"/>
+      <w:numFmt w:val="bullet"/>
+      <w:lvlText w:val=""/>
+      <w:lvlJc w:val="left"/>
+      <w:pPr>
+        <w:ind w:left="4320" w:hanging="360"/>
+      </w:pPr>
+      <w:rPr>
+        <w:rFonts w:ascii="Wingdings" w:hAnsi="Wingdings" w:hint="default"/>
+      </w:rPr>
+    </w:lvl>
+    <w:lvl w:ilvl="6" w:tplc="08090001" w:tentative="1">
+      <w:start w:val="1"/>
+      <w:numFmt w:val="bullet"/>
+      <w:lvlText w:val=""/>
+      <w:lvlJc w:val="left"/>
+      <w:pPr>
+        <w:ind w:left="5040" w:hanging="360"/>
+      </w:pPr>
+      <w:rPr>
+        <w:rFonts w:ascii="Symbol" w:hAnsi="Symbol" w:hint="default"/>
+      </w:rPr>
+    </w:lvl>
+    <w:lvl w:ilvl="7" w:tplc="08090003" w:tentative="1">
+      <w:start w:val="1"/>
+      <w:numFmt w:val="bullet"/>
+      <w:lvlText w:val="o"/>
+      <w:lvlJc w:val="left"/>
+      <w:pPr>
+        <w:ind w:left="5760" w:hanging="360"/>
+      </w:pPr>
+      <w:rPr>
+        <w:rFonts w:ascii="Courier New" w:hAnsi="Courier New" w:cs="Courier New" w:hint="default"/>
+      </w:rPr>
+    </w:lvl>
+    <w:lvl w:ilvl="8" w:tplc="08090005" w:tentative="1">
+      <w:start w:val="1"/>
+      <w:numFmt w:val="bullet"/>
+      <w:lvlText w:val=""/>
+      <w:lvlJc w:val="left"/>
+      <w:pPr>
+        <w:ind w:left="6480" w:hanging="360"/>
+      </w:pPr>
+      <w:rPr>
+        <w:rFonts w:ascii="Wingdings" w:hAnsi="Wingdings" w:hint="default"/>
+      </w:rPr>
+    </w:lvl>
+  </w:abstractNum>
+  <w:num w:numId="1" w16cid:durableId="976885040">
+    <w:abstractNumId w:val="0"/>
+  </w:num>
+</w:numbering>
 </file>
 
 <file path=word/styles.xml><?xml version="1.0" encoding="utf-8"?>
@@ -441,6 +1054,36 @@
     <w:semiHidden/>
     <w:unhideWhenUsed/>
   </w:style>
+  <w:style w:type="paragraph" w:styleId="ListParagraph">
+    <w:name w:val="List Paragraph"/>
+    <w:basedOn w:val="Normal"/>
+    <w:uiPriority w:val="34"/>
+    <w:qFormat/>
+    <w:rsid w:val="00E17547"/>
+    <w:pPr>
+      <w:ind w:left="720"/>
+      <w:contextualSpacing/>
+    </w:pPr>
+  </w:style>
+  <w:style w:type="paragraph" w:styleId="NormalWeb">
+    <w:name w:val="Normal (Web)"/>
+    <w:basedOn w:val="Normal"/>
+    <w:uiPriority w:val="99"/>
+    <w:semiHidden/>
+    <w:unhideWhenUsed/>
+    <w:rsid w:val="00205F33"/>
+    <w:pPr>
+      <w:spacing w:before="100" w:beforeAutospacing="1" w:after="100" w:afterAutospacing="1" w:line="240" w:lineRule="auto"/>
+    </w:pPr>
+    <w:rPr>
+      <w:rFonts w:ascii="Times New Roman" w:eastAsia="Times New Roman" w:hAnsi="Times New Roman" w:cs="Times New Roman"/>
+      <w:kern w:val="0"/>
+      <w:sz w:val="24"/>
+      <w:szCs w:val="24"/>
+      <w:lang w:eastAsia="en-GB"/>
+      <w14:ligatures w14:val="none"/>
+    </w:rPr>
+  </w:style>
 </w:styles>
 </file>
 

</xml_diff>

<commit_message>
Add the prerequisite knowledge of Spring framework.
</commit_message>
<xml_diff>
--- a/FrameworkResearch/spring research.docx
+++ b/FrameworkResearch/spring research.docx
@@ -29,270 +29,50 @@
           <w:rFonts w:ascii="Arial" w:hAnsi="Arial" w:cs="Arial"/>
           <w:color w:val="000000"/>
         </w:rPr>
-        <w:t>[Spring | Home](https://spring.io)</w:t>
-      </w:r>
-    </w:p>
-    <w:p>
-      <w:pPr>
-        <w:rPr>
-          <w:sz w:val="28"/>
-          <w:szCs w:val="28"/>
-        </w:rPr>
-      </w:pPr>
-    </w:p>
-    <w:p>
-      <w:pPr>
-        <w:rPr>
-          <w:sz w:val="28"/>
-          <w:szCs w:val="28"/>
-        </w:rPr>
-      </w:pPr>
-      <w:r>
-        <w:rPr>
-          <w:sz w:val="28"/>
-          <w:szCs w:val="28"/>
-        </w:rPr>
-        <w:t>Description:</w:t>
-      </w:r>
-    </w:p>
-    <w:p>
-      <w:pPr>
-        <w:rPr>
-          <w:sz w:val="24"/>
-          <w:szCs w:val="24"/>
-        </w:rPr>
-      </w:pPr>
+        <w:t xml:space="preserve">[Spring | </w:t>
+      </w:r>
+      <w:proofErr w:type="gramStart"/>
       <w:r>
         <w:rPr>
           <w:rFonts w:ascii="Arial" w:hAnsi="Arial" w:cs="Arial"/>
           <w:color w:val="000000"/>
         </w:rPr>
-        <w:t>A Java framework that can be used for web applications.</w:t>
-      </w:r>
-    </w:p>
-    <w:p>
-      <w:pPr>
-        <w:rPr>
-          <w:sz w:val="24"/>
-          <w:szCs w:val="24"/>
-        </w:rPr>
-      </w:pPr>
-    </w:p>
-    <w:p>
-      <w:pPr>
-        <w:rPr>
-          <w:sz w:val="28"/>
-          <w:szCs w:val="28"/>
-        </w:rPr>
-      </w:pPr>
-      <w:r>
-        <w:rPr>
-          <w:sz w:val="28"/>
-          <w:szCs w:val="28"/>
-        </w:rPr>
-        <w:t>Pros:</w:t>
-      </w:r>
-    </w:p>
-    <w:p>
-      <w:pPr>
-        <w:pStyle w:val="ListParagraph"/>
-        <w:numPr>
-          <w:ilvl w:val="0"/>
-          <w:numId w:val="1"/>
-        </w:numPr>
-        <w:rPr>
-          <w:sz w:val="24"/>
-          <w:szCs w:val="24"/>
-        </w:rPr>
-      </w:pPr>
-      <w:r>
-        <w:rPr>
-          <w:sz w:val="24"/>
-          <w:szCs w:val="24"/>
-        </w:rPr>
-        <w:t>Versatile</w:t>
-      </w:r>
-    </w:p>
-    <w:p>
-      <w:pPr>
-        <w:pStyle w:val="ListParagraph"/>
-        <w:numPr>
-          <w:ilvl w:val="0"/>
-          <w:numId w:val="1"/>
-        </w:numPr>
-        <w:rPr>
-          <w:sz w:val="24"/>
-          <w:szCs w:val="24"/>
-        </w:rPr>
-      </w:pPr>
-      <w:r>
-        <w:rPr>
-          <w:sz w:val="24"/>
-          <w:szCs w:val="24"/>
-        </w:rPr>
-        <w:t>Open source</w:t>
-      </w:r>
-    </w:p>
-    <w:p>
-      <w:pPr>
-        <w:pStyle w:val="ListParagraph"/>
-        <w:numPr>
-          <w:ilvl w:val="0"/>
-          <w:numId w:val="1"/>
-        </w:numPr>
-        <w:rPr>
-          <w:sz w:val="24"/>
-          <w:szCs w:val="24"/>
-        </w:rPr>
-      </w:pPr>
-      <w:r>
-        <w:rPr>
-          <w:sz w:val="24"/>
-          <w:szCs w:val="24"/>
-        </w:rPr>
-        <w:t>Good for api design</w:t>
-      </w:r>
-    </w:p>
-    <w:p>
-      <w:pPr>
-        <w:pStyle w:val="ListParagraph"/>
-        <w:numPr>
-          <w:ilvl w:val="0"/>
-          <w:numId w:val="1"/>
-        </w:numPr>
-        <w:rPr>
-          <w:sz w:val="24"/>
-          <w:szCs w:val="24"/>
-        </w:rPr>
-      </w:pPr>
-      <w:r>
-        <w:rPr>
-          <w:sz w:val="24"/>
-          <w:szCs w:val="24"/>
-        </w:rPr>
-        <w:t>High level of infrastructure support (essentially a template rather than having to worry about all the smaller details)</w:t>
-      </w:r>
-    </w:p>
-    <w:p>
-      <w:pPr>
-        <w:pStyle w:val="ListParagraph"/>
-        <w:numPr>
-          <w:ilvl w:val="0"/>
-          <w:numId w:val="1"/>
-        </w:numPr>
-        <w:rPr>
-          <w:sz w:val="24"/>
-          <w:szCs w:val="24"/>
-        </w:rPr>
-      </w:pPr>
-      <w:r>
-        <w:rPr>
-          <w:sz w:val="24"/>
-          <w:szCs w:val="24"/>
-        </w:rPr>
-        <w:t>Scalable</w:t>
-      </w:r>
-    </w:p>
-    <w:p>
-      <w:pPr>
-        <w:pStyle w:val="ListParagraph"/>
-        <w:numPr>
-          <w:ilvl w:val="0"/>
-          <w:numId w:val="1"/>
-        </w:numPr>
-        <w:rPr>
-          <w:sz w:val="24"/>
-          <w:szCs w:val="24"/>
-        </w:rPr>
-      </w:pPr>
-      <w:r>
-        <w:rPr>
-          <w:sz w:val="24"/>
-          <w:szCs w:val="24"/>
-        </w:rPr>
-        <w:t>Secure</w:t>
-      </w:r>
-      <w:r>
-        <w:rPr>
-          <w:sz w:val="24"/>
-          <w:szCs w:val="24"/>
-        </w:rPr>
-        <w:t xml:space="preserve"> – features offered are authentication, authorization but also protection against common vulnerabilities </w:t>
-      </w:r>
-    </w:p>
-    <w:p>
-      <w:pPr>
-        <w:pStyle w:val="ListParagraph"/>
-        <w:numPr>
-          <w:ilvl w:val="0"/>
-          <w:numId w:val="1"/>
-        </w:numPr>
-        <w:rPr>
-          <w:sz w:val="24"/>
-          <w:szCs w:val="24"/>
-        </w:rPr>
-      </w:pPr>
-      <w:r>
-        <w:rPr>
-          <w:sz w:val="24"/>
-          <w:szCs w:val="24"/>
-        </w:rPr>
-        <w:t xml:space="preserve">Pre-defined templates , including JDBC </w:t>
-      </w:r>
-    </w:p>
-    <w:p>
-      <w:pPr>
-        <w:pStyle w:val="ListParagraph"/>
-        <w:rPr>
-          <w:sz w:val="24"/>
-          <w:szCs w:val="24"/>
-        </w:rPr>
-      </w:pPr>
-    </w:p>
-    <w:p>
-      <w:pPr>
-        <w:rPr>
-          <w:sz w:val="28"/>
-          <w:szCs w:val="28"/>
-        </w:rPr>
-      </w:pPr>
-      <w:r>
-        <w:rPr>
-          <w:sz w:val="28"/>
-          <w:szCs w:val="28"/>
-        </w:rPr>
-        <w:t>Cons:</w:t>
-      </w:r>
-    </w:p>
-    <w:p>
-      <w:pPr>
-        <w:pStyle w:val="ListParagraph"/>
-        <w:numPr>
-          <w:ilvl w:val="0"/>
-          <w:numId w:val="1"/>
-        </w:numPr>
-        <w:rPr>
-          <w:sz w:val="24"/>
-          <w:szCs w:val="24"/>
-        </w:rPr>
-      </w:pPr>
+        <w:t>Home](</w:t>
+      </w:r>
+      <w:proofErr w:type="gramEnd"/>
       <w:r>
         <w:rPr>
           <w:rFonts w:ascii="Arial" w:hAnsi="Arial" w:cs="Arial"/>
           <w:color w:val="000000"/>
-          <w:sz w:val="24"/>
-          <w:szCs w:val="24"/>
-        </w:rPr>
-        <w:t>High amount of learning time expected</w:t>
-      </w:r>
-    </w:p>
-    <w:p>
-      <w:pPr>
-        <w:pStyle w:val="ListParagraph"/>
-        <w:numPr>
-          <w:ilvl w:val="0"/>
-          <w:numId w:val="1"/>
-        </w:numPr>
+        </w:rPr>
+        <w:t>https://spring.io)</w:t>
+      </w:r>
+    </w:p>
+    <w:p>
+      <w:pPr>
+        <w:rPr>
+          <w:sz w:val="28"/>
+          <w:szCs w:val="28"/>
+        </w:rPr>
+      </w:pPr>
+    </w:p>
+    <w:p>
+      <w:pPr>
+        <w:rPr>
+          <w:sz w:val="28"/>
+          <w:szCs w:val="28"/>
+        </w:rPr>
+      </w:pPr>
+      <w:r>
+        <w:rPr>
+          <w:sz w:val="28"/>
+          <w:szCs w:val="28"/>
+        </w:rPr>
+        <w:t>Description:</w:t>
+      </w:r>
+    </w:p>
+    <w:p>
+      <w:pPr>
         <w:rPr>
           <w:sz w:val="24"/>
           <w:szCs w:val="24"/>
@@ -302,10 +82,295 @@
         <w:rPr>
           <w:rFonts w:ascii="Arial" w:hAnsi="Arial" w:cs="Arial"/>
           <w:color w:val="000000"/>
-          <w:sz w:val="24"/>
-          <w:szCs w:val="24"/>
-        </w:rPr>
-        <w:t>Framework complexity and class number harder for beginners to grasp</w:t>
+        </w:rPr>
+        <w:t>A Java framework that can be used for web applications.</w:t>
+      </w:r>
+    </w:p>
+    <w:p>
+      <w:pPr>
+        <w:rPr>
+          <w:sz w:val="24"/>
+          <w:szCs w:val="24"/>
+        </w:rPr>
+      </w:pPr>
+    </w:p>
+    <w:p>
+      <w:pPr>
+        <w:rPr>
+          <w:sz w:val="28"/>
+          <w:szCs w:val="28"/>
+        </w:rPr>
+      </w:pPr>
+      <w:r>
+        <w:rPr>
+          <w:sz w:val="28"/>
+          <w:szCs w:val="28"/>
+        </w:rPr>
+        <w:t>Pros:</w:t>
+      </w:r>
+    </w:p>
+    <w:p>
+      <w:pPr>
+        <w:pStyle w:val="ListParagraph"/>
+        <w:numPr>
+          <w:ilvl w:val="0"/>
+          <w:numId w:val="1"/>
+        </w:numPr>
+        <w:rPr>
+          <w:sz w:val="24"/>
+          <w:szCs w:val="24"/>
+        </w:rPr>
+      </w:pPr>
+      <w:r>
+        <w:rPr>
+          <w:sz w:val="24"/>
+          <w:szCs w:val="24"/>
+        </w:rPr>
+        <w:t>Versatile</w:t>
+      </w:r>
+    </w:p>
+    <w:p>
+      <w:pPr>
+        <w:pStyle w:val="ListParagraph"/>
+        <w:numPr>
+          <w:ilvl w:val="0"/>
+          <w:numId w:val="1"/>
+        </w:numPr>
+        <w:rPr>
+          <w:sz w:val="24"/>
+          <w:szCs w:val="24"/>
+        </w:rPr>
+      </w:pPr>
+      <w:r>
+        <w:rPr>
+          <w:sz w:val="24"/>
+          <w:szCs w:val="24"/>
+        </w:rPr>
+        <w:t>Open source</w:t>
+      </w:r>
+    </w:p>
+    <w:p>
+      <w:pPr>
+        <w:pStyle w:val="ListParagraph"/>
+        <w:numPr>
+          <w:ilvl w:val="0"/>
+          <w:numId w:val="1"/>
+        </w:numPr>
+        <w:rPr>
+          <w:sz w:val="24"/>
+          <w:szCs w:val="24"/>
+        </w:rPr>
+      </w:pPr>
+      <w:r>
+        <w:rPr>
+          <w:sz w:val="24"/>
+          <w:szCs w:val="24"/>
+        </w:rPr>
+        <w:t xml:space="preserve">Good for </w:t>
+      </w:r>
+      <w:proofErr w:type="spellStart"/>
+      <w:r>
+        <w:rPr>
+          <w:sz w:val="24"/>
+          <w:szCs w:val="24"/>
+        </w:rPr>
+        <w:t>api</w:t>
+      </w:r>
+      <w:proofErr w:type="spellEnd"/>
+      <w:r>
+        <w:rPr>
+          <w:sz w:val="24"/>
+          <w:szCs w:val="24"/>
+        </w:rPr>
+        <w:t xml:space="preserve"> design</w:t>
+      </w:r>
+    </w:p>
+    <w:p>
+      <w:pPr>
+        <w:pStyle w:val="ListParagraph"/>
+        <w:numPr>
+          <w:ilvl w:val="0"/>
+          <w:numId w:val="1"/>
+        </w:numPr>
+        <w:rPr>
+          <w:sz w:val="24"/>
+          <w:szCs w:val="24"/>
+        </w:rPr>
+      </w:pPr>
+      <w:r>
+        <w:rPr>
+          <w:sz w:val="24"/>
+          <w:szCs w:val="24"/>
+        </w:rPr>
+        <w:t>High level of infrastructure support (essentially a template rather than having to worry about all the smaller details)</w:t>
+      </w:r>
+    </w:p>
+    <w:p>
+      <w:pPr>
+        <w:pStyle w:val="ListParagraph"/>
+        <w:numPr>
+          <w:ilvl w:val="0"/>
+          <w:numId w:val="1"/>
+        </w:numPr>
+        <w:rPr>
+          <w:sz w:val="24"/>
+          <w:szCs w:val="24"/>
+        </w:rPr>
+      </w:pPr>
+      <w:r>
+        <w:rPr>
+          <w:sz w:val="24"/>
+          <w:szCs w:val="24"/>
+        </w:rPr>
+        <w:t>Scalable</w:t>
+      </w:r>
+    </w:p>
+    <w:p>
+      <w:pPr>
+        <w:pStyle w:val="ListParagraph"/>
+        <w:numPr>
+          <w:ilvl w:val="0"/>
+          <w:numId w:val="1"/>
+        </w:numPr>
+        <w:rPr>
+          <w:sz w:val="24"/>
+          <w:szCs w:val="24"/>
+        </w:rPr>
+      </w:pPr>
+      <w:r>
+        <w:rPr>
+          <w:sz w:val="24"/>
+          <w:szCs w:val="24"/>
+        </w:rPr>
+        <w:t>Secure</w:t>
+      </w:r>
+      <w:r>
+        <w:rPr>
+          <w:sz w:val="24"/>
+          <w:szCs w:val="24"/>
+        </w:rPr>
+        <w:t xml:space="preserve"> – features offered are authentication, authorization but also protection against common </w:t>
+      </w:r>
+      <w:proofErr w:type="gramStart"/>
+      <w:r>
+        <w:rPr>
+          <w:sz w:val="24"/>
+          <w:szCs w:val="24"/>
+        </w:rPr>
+        <w:t>vulnerabilities</w:t>
+      </w:r>
+      <w:proofErr w:type="gramEnd"/>
+      <w:r>
+        <w:rPr>
+          <w:sz w:val="24"/>
+          <w:szCs w:val="24"/>
+        </w:rPr>
+        <w:t xml:space="preserve"> </w:t>
+      </w:r>
+    </w:p>
+    <w:p>
+      <w:pPr>
+        <w:pStyle w:val="ListParagraph"/>
+        <w:numPr>
+          <w:ilvl w:val="0"/>
+          <w:numId w:val="1"/>
+        </w:numPr>
+        <w:rPr>
+          <w:sz w:val="24"/>
+          <w:szCs w:val="24"/>
+        </w:rPr>
+      </w:pPr>
+      <w:r>
+        <w:rPr>
+          <w:sz w:val="24"/>
+          <w:szCs w:val="24"/>
+        </w:rPr>
+        <w:t xml:space="preserve">Pre-defined </w:t>
+      </w:r>
+      <w:proofErr w:type="gramStart"/>
+      <w:r>
+        <w:rPr>
+          <w:sz w:val="24"/>
+          <w:szCs w:val="24"/>
+        </w:rPr>
+        <w:t>templates ,</w:t>
+      </w:r>
+      <w:proofErr w:type="gramEnd"/>
+      <w:r>
+        <w:rPr>
+          <w:sz w:val="24"/>
+          <w:szCs w:val="24"/>
+        </w:rPr>
+        <w:t xml:space="preserve"> including JDBC </w:t>
+      </w:r>
+    </w:p>
+    <w:p>
+      <w:pPr>
+        <w:pStyle w:val="ListParagraph"/>
+        <w:numPr>
+          <w:ilvl w:val="0"/>
+          <w:numId w:val="1"/>
+        </w:numPr>
+        <w:rPr>
+          <w:sz w:val="24"/>
+          <w:szCs w:val="24"/>
+        </w:rPr>
+      </w:pPr>
+      <w:r>
+        <w:rPr>
+          <w:sz w:val="24"/>
+          <w:szCs w:val="24"/>
+        </w:rPr>
+        <w:t xml:space="preserve">Compatible with Java development environment, such as Maven, Junit, </w:t>
+      </w:r>
+      <w:proofErr w:type="spellStart"/>
+      <w:r>
+        <w:rPr>
+          <w:sz w:val="24"/>
+          <w:szCs w:val="24"/>
+        </w:rPr>
+        <w:t>Checkstyle</w:t>
+      </w:r>
+      <w:proofErr w:type="spellEnd"/>
+      <w:r>
+        <w:rPr>
+          <w:sz w:val="24"/>
+          <w:szCs w:val="24"/>
+        </w:rPr>
+        <w:t xml:space="preserve">, </w:t>
+      </w:r>
+      <w:proofErr w:type="spellStart"/>
+      <w:r>
+        <w:rPr>
+          <w:sz w:val="24"/>
+          <w:szCs w:val="24"/>
+        </w:rPr>
+        <w:t>Surefire</w:t>
+      </w:r>
+      <w:proofErr w:type="spellEnd"/>
+    </w:p>
+    <w:p>
+      <w:pPr>
+        <w:pStyle w:val="ListParagraph"/>
+        <w:rPr>
+          <w:sz w:val="24"/>
+          <w:szCs w:val="24"/>
+        </w:rPr>
+      </w:pPr>
+    </w:p>
+    <w:p>
+      <w:pPr>
+        <w:rPr>
+          <w:sz w:val="28"/>
+          <w:szCs w:val="28"/>
+        </w:rPr>
+      </w:pPr>
+      <w:r>
+        <w:rPr>
+          <w:sz w:val="28"/>
+          <w:szCs w:val="28"/>
+        </w:rPr>
+        <w:t>Cons:</w:t>
       </w:r>
     </w:p>
     <w:p>
@@ -327,21 +392,9 @@
           <w:sz w:val="24"/>
           <w:szCs w:val="24"/>
         </w:rPr>
-        <w:t>High percentage of XML in development of a spring application</w:t>
-      </w:r>
-    </w:p>
-    <w:p>
-      <w:pPr>
-        <w:pStyle w:val="ListParagraph"/>
-        <w:numPr>
-          <w:ilvl w:val="0"/>
-          <w:numId w:val="1"/>
-        </w:numPr>
-        <w:rPr>
-          <w:sz w:val="24"/>
-          <w:szCs w:val="24"/>
-        </w:rPr>
-      </w:pPr>
+        <w:t xml:space="preserve">High amount of learning time </w:t>
+      </w:r>
+      <w:proofErr w:type="gramStart"/>
       <w:r>
         <w:rPr>
           <w:rFonts w:ascii="Arial" w:hAnsi="Arial" w:cs="Arial"/>
@@ -349,16 +402,179 @@
           <w:sz w:val="24"/>
           <w:szCs w:val="24"/>
         </w:rPr>
-        <w:t>Not good to use if development experience low</w:t>
-      </w:r>
-    </w:p>
-    <w:p>
-      <w:pPr>
-        <w:rPr>
-          <w:sz w:val="24"/>
-          <w:szCs w:val="24"/>
-        </w:rPr>
-      </w:pPr>
+        <w:t>expected</w:t>
+      </w:r>
+      <w:proofErr w:type="gramEnd"/>
+    </w:p>
+    <w:p>
+      <w:pPr>
+        <w:pStyle w:val="ListParagraph"/>
+        <w:numPr>
+          <w:ilvl w:val="0"/>
+          <w:numId w:val="1"/>
+        </w:numPr>
+        <w:rPr>
+          <w:sz w:val="24"/>
+          <w:szCs w:val="24"/>
+        </w:rPr>
+      </w:pPr>
+      <w:r>
+        <w:rPr>
+          <w:rFonts w:ascii="Arial" w:hAnsi="Arial" w:cs="Arial"/>
+          <w:color w:val="000000"/>
+          <w:sz w:val="24"/>
+          <w:szCs w:val="24"/>
+        </w:rPr>
+        <w:t xml:space="preserve">Framework complexity and class number harder for beginners to </w:t>
+      </w:r>
+      <w:proofErr w:type="gramStart"/>
+      <w:r>
+        <w:rPr>
+          <w:rFonts w:ascii="Arial" w:hAnsi="Arial" w:cs="Arial"/>
+          <w:color w:val="000000"/>
+          <w:sz w:val="24"/>
+          <w:szCs w:val="24"/>
+        </w:rPr>
+        <w:t>grasp</w:t>
+      </w:r>
+      <w:proofErr w:type="gramEnd"/>
+    </w:p>
+    <w:p>
+      <w:pPr>
+        <w:pStyle w:val="ListParagraph"/>
+        <w:numPr>
+          <w:ilvl w:val="0"/>
+          <w:numId w:val="1"/>
+        </w:numPr>
+        <w:rPr>
+          <w:sz w:val="24"/>
+          <w:szCs w:val="24"/>
+        </w:rPr>
+      </w:pPr>
+      <w:r>
+        <w:rPr>
+          <w:rFonts w:ascii="Arial" w:hAnsi="Arial" w:cs="Arial"/>
+          <w:color w:val="000000"/>
+          <w:sz w:val="24"/>
+          <w:szCs w:val="24"/>
+        </w:rPr>
+        <w:t>High percentage of XML in development of a spring application</w:t>
+      </w:r>
+    </w:p>
+    <w:p>
+      <w:pPr>
+        <w:pStyle w:val="ListParagraph"/>
+        <w:numPr>
+          <w:ilvl w:val="0"/>
+          <w:numId w:val="1"/>
+        </w:numPr>
+        <w:rPr>
+          <w:sz w:val="24"/>
+          <w:szCs w:val="24"/>
+        </w:rPr>
+      </w:pPr>
+      <w:r>
+        <w:rPr>
+          <w:rFonts w:ascii="Arial" w:hAnsi="Arial" w:cs="Arial"/>
+          <w:color w:val="000000"/>
+          <w:sz w:val="24"/>
+          <w:szCs w:val="24"/>
+        </w:rPr>
+        <w:t xml:space="preserve">Not good to use if development experience </w:t>
+      </w:r>
+      <w:proofErr w:type="gramStart"/>
+      <w:r>
+        <w:rPr>
+          <w:rFonts w:ascii="Arial" w:hAnsi="Arial" w:cs="Arial"/>
+          <w:color w:val="000000"/>
+          <w:sz w:val="24"/>
+          <w:szCs w:val="24"/>
+        </w:rPr>
+        <w:t>low</w:t>
+      </w:r>
+      <w:proofErr w:type="gramEnd"/>
+    </w:p>
+    <w:p>
+      <w:pPr>
+        <w:rPr>
+          <w:sz w:val="24"/>
+          <w:szCs w:val="24"/>
+        </w:rPr>
+      </w:pPr>
+    </w:p>
+    <w:p>
+      <w:pPr>
+        <w:pStyle w:val="Heading1"/>
+        <w:rPr>
+          <w:color w:val="000000" w:themeColor="text1"/>
+        </w:rPr>
+      </w:pPr>
+      <w:r>
+        <w:rPr>
+          <w:color w:val="000000" w:themeColor="text1"/>
+        </w:rPr>
+        <w:t>What possibly need to learn:</w:t>
+      </w:r>
+    </w:p>
+    <w:p>
+      <w:pPr>
+        <w:pStyle w:val="ListParagraph"/>
+        <w:numPr>
+          <w:ilvl w:val="0"/>
+          <w:numId w:val="1"/>
+        </w:numPr>
+        <w:rPr>
+          <w:sz w:val="24"/>
+          <w:szCs w:val="24"/>
+        </w:rPr>
+      </w:pPr>
+      <w:r>
+        <w:rPr>
+          <w:sz w:val="24"/>
+          <w:szCs w:val="24"/>
+        </w:rPr>
+        <w:t>Gradle or Maven Wrapper</w:t>
+      </w:r>
+    </w:p>
+    <w:p>
+      <w:pPr>
+        <w:pStyle w:val="ListParagraph"/>
+        <w:numPr>
+          <w:ilvl w:val="0"/>
+          <w:numId w:val="1"/>
+        </w:numPr>
+        <w:rPr>
+          <w:sz w:val="24"/>
+          <w:szCs w:val="24"/>
+        </w:rPr>
+      </w:pPr>
+      <w:r>
+        <w:rPr>
+          <w:sz w:val="24"/>
+          <w:szCs w:val="24"/>
+        </w:rPr>
+        <w:t>HTTP communication (to exchange information between different webpages)</w:t>
+      </w:r>
+    </w:p>
+    <w:p>
+      <w:pPr>
+        <w:pStyle w:val="ListParagraph"/>
+        <w:numPr>
+          <w:ilvl w:val="0"/>
+          <w:numId w:val="1"/>
+        </w:numPr>
+        <w:rPr>
+          <w:sz w:val="24"/>
+          <w:szCs w:val="24"/>
+        </w:rPr>
+      </w:pPr>
+      <w:r>
+        <w:rPr>
+          <w:sz w:val="24"/>
+          <w:szCs w:val="24"/>
+        </w:rPr>
+        <w:t>JSON (data structure)</w:t>
+      </w:r>
     </w:p>
     <w:p>
       <w:pPr>
@@ -400,7 +616,23 @@
           <w:sz w:val="24"/>
           <w:szCs w:val="24"/>
         </w:rPr>
-        <w:t>Large-scale enterprise applications ( has support for services like transaction management and security management</w:t>
+        <w:t xml:space="preserve">Large-scale enterprise applications </w:t>
+      </w:r>
+      <w:proofErr w:type="gramStart"/>
+      <w:r>
+        <w:rPr>
+          <w:sz w:val="24"/>
+          <w:szCs w:val="24"/>
+        </w:rPr>
+        <w:t>( has</w:t>
+      </w:r>
+      <w:proofErr w:type="gramEnd"/>
+      <w:r>
+        <w:rPr>
+          <w:sz w:val="24"/>
+          <w:szCs w:val="24"/>
+        </w:rPr>
+        <w:t xml:space="preserve"> support for services like transaction management and security management</w:t>
       </w:r>
     </w:p>
     <w:p>
@@ -447,7 +679,23 @@
           <w:sz w:val="24"/>
           <w:szCs w:val="24"/>
         </w:rPr>
-        <w:t xml:space="preserve">Can also be used for simple web applications </w:t>
+        <w:t xml:space="preserve">Can also be used for simple web </w:t>
+      </w:r>
+      <w:proofErr w:type="gramStart"/>
+      <w:r>
+        <w:rPr>
+          <w:sz w:val="24"/>
+          <w:szCs w:val="24"/>
+        </w:rPr>
+        <w:t>applications</w:t>
+      </w:r>
+      <w:proofErr w:type="gramEnd"/>
+      <w:r>
+        <w:rPr>
+          <w:sz w:val="24"/>
+          <w:szCs w:val="24"/>
+        </w:rPr>
+        <w:t xml:space="preserve"> </w:t>
       </w:r>
     </w:p>
     <w:p>
@@ -485,7 +733,27 @@
           <w:sz w:val="22"/>
           <w:szCs w:val="22"/>
         </w:rPr>
-        <w:t>[Getting Started | Building a RESTful Web Service](https://spring.io/guides/gs/rest-service/)</w:t>
+        <w:t xml:space="preserve">[Getting Started | Building a RESTful Web </w:t>
+      </w:r>
+      <w:proofErr w:type="gramStart"/>
+      <w:r>
+        <w:rPr>
+          <w:rFonts w:ascii="Arial" w:hAnsi="Arial" w:cs="Arial"/>
+          <w:color w:val="000000"/>
+          <w:sz w:val="22"/>
+          <w:szCs w:val="22"/>
+        </w:rPr>
+        <w:t>Service](</w:t>
+      </w:r>
+      <w:proofErr w:type="gramEnd"/>
+      <w:r>
+        <w:rPr>
+          <w:rFonts w:ascii="Arial" w:hAnsi="Arial" w:cs="Arial"/>
+          <w:color w:val="000000"/>
+          <w:sz w:val="22"/>
+          <w:szCs w:val="22"/>
+        </w:rPr>
+        <w:t>https://spring.io/guides/gs/rest-service/)</w:t>
       </w:r>
     </w:p>
     <w:p>
@@ -1027,6 +1295,27 @@
     <w:name w:val="Normal"/>
     <w:qFormat/>
   </w:style>
+  <w:style w:type="paragraph" w:styleId="Heading1">
+    <w:name w:val="heading 1"/>
+    <w:basedOn w:val="Normal"/>
+    <w:next w:val="Normal"/>
+    <w:link w:val="Heading1Char"/>
+    <w:uiPriority w:val="9"/>
+    <w:qFormat/>
+    <w:rsid w:val="00EB2BF9"/>
+    <w:pPr>
+      <w:keepNext/>
+      <w:keepLines/>
+      <w:spacing w:before="240" w:after="0"/>
+      <w:outlineLvl w:val="0"/>
+    </w:pPr>
+    <w:rPr>
+      <w:rFonts w:asciiTheme="majorHAnsi" w:eastAsiaTheme="majorEastAsia" w:hAnsiTheme="majorHAnsi" w:cstheme="majorBidi"/>
+      <w:color w:val="2F5496" w:themeColor="accent1" w:themeShade="BF"/>
+      <w:sz w:val="32"/>
+      <w:szCs w:val="32"/>
+    </w:rPr>
+  </w:style>
   <w:style w:type="character" w:default="1" w:styleId="DefaultParagraphFont">
     <w:name w:val="Default Paragraph Font"/>
     <w:uiPriority w:val="1"/>
@@ -1082,6 +1371,19 @@
       <w:szCs w:val="24"/>
       <w:lang w:eastAsia="en-GB"/>
       <w14:ligatures w14:val="none"/>
+    </w:rPr>
+  </w:style>
+  <w:style w:type="character" w:customStyle="1" w:styleId="Heading1Char">
+    <w:name w:val="Heading 1 Char"/>
+    <w:basedOn w:val="DefaultParagraphFont"/>
+    <w:link w:val="Heading1"/>
+    <w:uiPriority w:val="9"/>
+    <w:rsid w:val="00EB2BF9"/>
+    <w:rPr>
+      <w:rFonts w:asciiTheme="majorHAnsi" w:eastAsiaTheme="majorEastAsia" w:hAnsiTheme="majorHAnsi" w:cstheme="majorBidi"/>
+      <w:color w:val="2F5496" w:themeColor="accent1" w:themeShade="BF"/>
+      <w:sz w:val="32"/>
+      <w:szCs w:val="32"/>
     </w:rPr>
   </w:style>
 </w:styles>

</xml_diff>